<commit_message>
15.8 & Word Fix
</commit_message>
<xml_diff>
--- a/Assessment Files/1819-OOPReportTemplate.docx
+++ b/Assessment Files/1819-OOPReportTemplate.docx
@@ -9,8 +9,6 @@
           <w:sz w:val="24"/>
         </w:rPr>
       </w:pPr>
-      <w:bookmarkStart w:id="0" w:name="_GoBack"/>
-      <w:bookmarkEnd w:id="0"/>
       <w:r>
         <w:rPr>
           <w:sz w:val="24"/>
@@ -31,10 +29,7 @@
         <w:pStyle w:val="OOP-author"/>
       </w:pPr>
       <w:r>
-        <w:t xml:space="preserve">Your </w:t>
-      </w:r>
-      <w:r>
-        <w:t>Name</w:t>
+        <w:t>Kiran Thomasson</w:t>
       </w:r>
       <w:r>
         <w:t>, [</w:t>
@@ -43,7 +38,10 @@
         <w:t>Student ID</w:t>
       </w:r>
       <w:r>
-        <w:t>: ABC12345678</w:t>
+        <w:t xml:space="preserve">: </w:t>
+      </w:r>
+      <w:r>
+        <w:t>15625218</w:t>
       </w:r>
       <w:r>
         <w:t>]</w:t>
@@ -143,14 +141,136 @@
         <w:pStyle w:val="OOP-normal"/>
       </w:pPr>
       <w:r>
-        <w:t xml:space="preserve">Describe here the Nearest-Neighbour Search (NNS) algorithm you used here (pseudocode </w:t>
-      </w:r>
-      <w:r>
-        <w:t>c</w:t>
-      </w:r>
-      <w:r>
-        <w:t>ould be useful).</w:t>
-      </w:r>
+        <w:t>Below is</w:t>
+      </w:r>
+      <w:r>
+        <w:t xml:space="preserve"> the pseudocode for my NNS algorithm. I also provide a line by line description of my algorithm. I chose to use a Moving-Window SSD algorithm to solve the problem given. I chose to use this algorithm because of </w:t>
+      </w:r>
+      <w:r>
+        <w:t>its</w:t>
+      </w:r>
+      <w:r>
+        <w:t xml:space="preserve"> ability to take into account a window of a certain size and compare it to a reference image. It then provides a number based on the similarity of the 2 </w:t>
+      </w:r>
+      <w:r>
+        <w:t>matrices</w:t>
+      </w:r>
+      <w:r>
+        <w:t>, the lower the number is, the closer the 2 matrices</w:t>
+      </w:r>
+      <w:r>
+        <w:t>, the more similar they are. With a result of 0 being an exact match. My algorithm uses a window the same size as Wally’s reference image and iterates through the base image, giving each area a SSD. It then passes these back to the main function which will record which positioning of the moving window gave the n nearest fit for to the reference of Wally.</w:t>
+      </w:r>
+    </w:p>
+    <w:p>
+      <w:pPr>
+        <w:pStyle w:val="OOP-section"/>
+      </w:pPr>
+      <w:r>
+        <w:rPr>
+          <w:noProof/>
+        </w:rPr>
+        <w:lastRenderedPageBreak/>
+        <w:drawing>
+          <wp:inline distT="0" distB="0" distL="0" distR="0" wp14:anchorId="2822DF82" wp14:editId="5CE55405">
+            <wp:extent cx="6038850" cy="3343275"/>
+            <wp:effectExtent l="0" t="0" r="0" b="9525"/>
+            <wp:docPr id="1" name="Picture 1"/>
+            <wp:cNvGraphicFramePr>
+              <a:graphicFrameLocks xmlns:a="http://schemas.openxmlformats.org/drawingml/2006/main" noChangeAspect="1"/>
+            </wp:cNvGraphicFramePr>
+            <a:graphic xmlns:a="http://schemas.openxmlformats.org/drawingml/2006/main">
+              <a:graphicData uri="http://schemas.openxmlformats.org/drawingml/2006/picture">
+                <pic:pic xmlns:pic="http://schemas.openxmlformats.org/drawingml/2006/picture">
+                  <pic:nvPicPr>
+                    <pic:cNvPr id="1" name=""/>
+                    <pic:cNvPicPr/>
+                  </pic:nvPicPr>
+                  <pic:blipFill>
+                    <a:blip r:embed="rId6"/>
+                    <a:stretch>
+                      <a:fillRect/>
+                    </a:stretch>
+                  </pic:blipFill>
+                  <pic:spPr>
+                    <a:xfrm>
+                      <a:off x="0" y="0"/>
+                      <a:ext cx="6038850" cy="3343275"/>
+                    </a:xfrm>
+                    <a:prstGeom prst="rect">
+                      <a:avLst/>
+                    </a:prstGeom>
+                  </pic:spPr>
+                </pic:pic>
+              </a:graphicData>
+            </a:graphic>
+          </wp:inline>
+        </w:drawing>
+      </w:r>
+    </w:p>
+    <w:p>
+      <w:pPr>
+        <w:pStyle w:val="OOP-section"/>
+        <w:rPr>
+          <w:rFonts w:ascii="Consolas" w:hAnsi="Consolas"/>
+          <w:b w:val="0"/>
+          <w:sz w:val="22"/>
+        </w:rPr>
+      </w:pPr>
+      <w:r>
+        <w:rPr>
+          <w:noProof/>
+        </w:rPr>
+        <w:drawing>
+          <wp:inline distT="0" distB="0" distL="0" distR="0" wp14:anchorId="7F362F70" wp14:editId="0E76BD4F">
+            <wp:extent cx="6192520" cy="3011170"/>
+            <wp:effectExtent l="0" t="0" r="0" b="0"/>
+            <wp:docPr id="2" name="Picture 2"/>
+            <wp:cNvGraphicFramePr>
+              <a:graphicFrameLocks xmlns:a="http://schemas.openxmlformats.org/drawingml/2006/main" noChangeAspect="1"/>
+            </wp:cNvGraphicFramePr>
+            <a:graphic xmlns:a="http://schemas.openxmlformats.org/drawingml/2006/main">
+              <a:graphicData uri="http://schemas.openxmlformats.org/drawingml/2006/picture">
+                <pic:pic xmlns:pic="http://schemas.openxmlformats.org/drawingml/2006/picture">
+                  <pic:nvPicPr>
+                    <pic:cNvPr id="1" name=""/>
+                    <pic:cNvPicPr/>
+                  </pic:nvPicPr>
+                  <pic:blipFill>
+                    <a:blip r:embed="rId7">
+                      <a:extLst>
+                        <a:ext uri="{BEBA8EAE-BF5A-486C-A8C5-ECC9F3942E4B}">
+                          <a14:imgProps xmlns:a14="http://schemas.microsoft.com/office/drawing/2010/main">
+                            <a14:imgLayer r:embed="rId8">
+                              <a14:imgEffect>
+                                <a14:sharpenSoften amount="50000"/>
+                              </a14:imgEffect>
+                            </a14:imgLayer>
+                          </a14:imgProps>
+                        </a:ext>
+                      </a:extLst>
+                    </a:blip>
+                    <a:stretch>
+                      <a:fillRect/>
+                    </a:stretch>
+                  </pic:blipFill>
+                  <pic:spPr>
+                    <a:xfrm>
+                      <a:off x="0" y="0"/>
+                      <a:ext cx="6192520" cy="3011170"/>
+                    </a:xfrm>
+                    <a:prstGeom prst="rect">
+                      <a:avLst/>
+                    </a:prstGeom>
+                  </pic:spPr>
+                </pic:pic>
+              </a:graphicData>
+            </a:graphic>
+          </wp:inline>
+        </w:drawing>
+      </w:r>
+      <w:bookmarkStart w:id="0" w:name="_GoBack"/>
+      <w:bookmarkEnd w:id="0"/>
     </w:p>
     <w:p>
       <w:pPr>
@@ -209,6 +329,7 @@
         <w:pStyle w:val="OOP-normal"/>
       </w:pPr>
       <w:r>
+        <w:lastRenderedPageBreak/>
         <w:t xml:space="preserve">Extension task: describe the results of your programme to identify the (ranked) </w:t>
       </w:r>
       <w:r>
@@ -280,8 +401,8 @@
       </w:pPr>
     </w:p>
     <w:sectPr>
-      <w:headerReference w:type="default" r:id="rId6"/>
-      <w:footerReference w:type="default" r:id="rId7"/>
+      <w:headerReference w:type="default" r:id="rId9"/>
+      <w:footerReference w:type="default" r:id="rId10"/>
       <w:pgSz w:w="11906" w:h="16838"/>
       <w:pgMar w:top="1418" w:right="1077" w:bottom="1418" w:left="1077" w:header="709" w:footer="709" w:gutter="0"/>
       <w:cols w:space="708"/>
@@ -354,7 +475,21 @@
               <w:color w:val="808080" w:themeColor="background1" w:themeShade="80"/>
               <w:sz w:val="20"/>
             </w:rPr>
-            <w:t>[Enrolment Number], [Full Name]</w:t>
+            <w:t>[</w:t>
+          </w:r>
+          <w:r>
+            <w:rPr>
+              <w:color w:val="808080" w:themeColor="background1" w:themeShade="80"/>
+              <w:sz w:val="20"/>
+            </w:rPr>
+            <w:t>15625218], [Kiran Thomasson</w:t>
+          </w:r>
+          <w:r>
+            <w:rPr>
+              <w:color w:val="808080" w:themeColor="background1" w:themeShade="80"/>
+              <w:sz w:val="20"/>
+            </w:rPr>
+            <w:t>]</w:t>
           </w:r>
         </w:p>
       </w:tc>

</xml_diff>